<commit_message>
Creation of class diagram
Creation of class diagram
</commit_message>
<xml_diff>
--- a/Корж Д.А._ИС-18-1_1.docx
+++ b/Корж Д.А._ИС-18-1_1.docx
@@ -1,6 +1,6 @@
 
 <file path=word/document.xml><?xml version="1.0" encoding="utf-8"?>
-<w:document xmlns:wpc="http://schemas.microsoft.com/office/word/2010/wordprocessingCanvas" xmlns:cx="http://schemas.microsoft.com/office/drawing/2014/chartex" xmlns:cx1="http://schemas.microsoft.com/office/drawing/2015/9/8/chartex" xmlns:mc="http://schemas.openxmlformats.org/markup-compatibility/2006" xmlns:o="urn:schemas-microsoft-com:office:office" xmlns:r="http://schemas.openxmlformats.org/officeDocument/2006/relationships" xmlns:m="http://schemas.openxmlformats.org/officeDocument/2006/math" xmlns:v="urn:schemas-microsoft-com:vml" xmlns:wp14="http://schemas.microsoft.com/office/word/2010/wordprocessingDrawing" xmlns:wp="http://schemas.openxmlformats.org/drawingml/2006/wordprocessingDrawing" xmlns:w10="urn:schemas-microsoft-com:office:word" xmlns:w="http://schemas.openxmlformats.org/wordprocessingml/2006/main" xmlns:w14="http://schemas.microsoft.com/office/word/2010/wordml" xmlns:w15="http://schemas.microsoft.com/office/word/2012/wordml" xmlns:w16se="http://schemas.microsoft.com/office/word/2015/wordml/symex" xmlns:wpg="http://schemas.microsoft.com/office/word/2010/wordprocessingGroup" xmlns:wpi="http://schemas.microsoft.com/office/word/2010/wordprocessingInk" xmlns:wne="http://schemas.microsoft.com/office/word/2006/wordml" xmlns:wps="http://schemas.microsoft.com/office/word/2010/wordprocessingShape" mc:Ignorable="w14 w15 w16se wp14">
+<w:document xmlns:wpc="http://schemas.microsoft.com/office/word/2010/wordprocessingCanvas" xmlns:cx="http://schemas.microsoft.com/office/drawing/2014/chartex" xmlns:mc="http://schemas.openxmlformats.org/markup-compatibility/2006" xmlns:o="urn:schemas-microsoft-com:office:office" xmlns:r="http://schemas.openxmlformats.org/officeDocument/2006/relationships" xmlns:m="http://schemas.openxmlformats.org/officeDocument/2006/math" xmlns:v="urn:schemas-microsoft-com:vml" xmlns:wp14="http://schemas.microsoft.com/office/word/2010/wordprocessingDrawing" xmlns:wp="http://schemas.openxmlformats.org/drawingml/2006/wordprocessingDrawing" xmlns:w10="urn:schemas-microsoft-com:office:word" xmlns:w="http://schemas.openxmlformats.org/wordprocessingml/2006/main" xmlns:w14="http://schemas.microsoft.com/office/word/2010/wordml" xmlns:w15="http://schemas.microsoft.com/office/word/2012/wordml" xmlns:w16se="http://schemas.microsoft.com/office/word/2015/wordml/symex" xmlns:wpg="http://schemas.microsoft.com/office/word/2010/wordprocessingGroup" xmlns:wpi="http://schemas.microsoft.com/office/word/2010/wordprocessingInk" xmlns:wne="http://schemas.microsoft.com/office/word/2006/wordml" xmlns:wps="http://schemas.microsoft.com/office/word/2010/wordprocessingShape" mc:Ignorable="w14 w15 w16se wp14">
   <w:body>
     <w:p>
       <w:pPr>
@@ -6335,8 +6335,6 @@
         </w:rPr>
         <w:t>;</w:t>
       </w:r>
-      <w:bookmarkStart w:id="1" w:name="_GoBack"/>
-      <w:bookmarkEnd w:id="1"/>
     </w:p>
     <w:p>
       <w:pPr>
@@ -6917,7 +6915,12 @@
     </w:p>
     <w:p>
       <w:r>
-        <w:t>Сущность «Филиалы» отражает информацию о филиалах компании:</w:t>
+        <w:t xml:space="preserve">Сущность «Филиалы» </w:t>
+      </w:r>
+      <w:bookmarkStart w:id="1" w:name="_GoBack"/>
+      <w:bookmarkEnd w:id="1"/>
+      <w:r>
+        <w:t>отражает информацию о филиалах компании:</w:t>
       </w:r>
     </w:p>
     <w:p>
@@ -7578,24 +7581,6 @@
       </w:pPr>
       <w:r>
         <w:t>название типа</w:t>
-      </w:r>
-      <w:r>
-        <w:rPr>
-          <w:lang w:val="en-US"/>
-        </w:rPr>
-        <w:t>;</w:t>
-      </w:r>
-    </w:p>
-    <w:p>
-      <w:pPr>
-        <w:pStyle w:val="a5"/>
-        <w:numPr>
-          <w:ilvl w:val="0"/>
-          <w:numId w:val="9"/>
-        </w:numPr>
-      </w:pPr>
-      <w:r>
-        <w:t>тип лицензии</w:t>
       </w:r>
       <w:r>
         <w:rPr>
@@ -9157,7 +9142,7 @@
 </file>
 
 <file path=word/numbering.xml><?xml version="1.0" encoding="utf-8"?>
-<w:numbering xmlns:wpc="http://schemas.microsoft.com/office/word/2010/wordprocessingCanvas" xmlns:cx="http://schemas.microsoft.com/office/drawing/2014/chartex" xmlns:cx1="http://schemas.microsoft.com/office/drawing/2015/9/8/chartex" xmlns:mc="http://schemas.openxmlformats.org/markup-compatibility/2006" xmlns:o="urn:schemas-microsoft-com:office:office" xmlns:r="http://schemas.openxmlformats.org/officeDocument/2006/relationships" xmlns:m="http://schemas.openxmlformats.org/officeDocument/2006/math" xmlns:v="urn:schemas-microsoft-com:vml" xmlns:wp14="http://schemas.microsoft.com/office/word/2010/wordprocessingDrawing" xmlns:wp="http://schemas.openxmlformats.org/drawingml/2006/wordprocessingDrawing" xmlns:w10="urn:schemas-microsoft-com:office:word" xmlns:w="http://schemas.openxmlformats.org/wordprocessingml/2006/main" xmlns:w14="http://schemas.microsoft.com/office/word/2010/wordml" xmlns:w15="http://schemas.microsoft.com/office/word/2012/wordml" xmlns:w16se="http://schemas.microsoft.com/office/word/2015/wordml/symex" xmlns:wpg="http://schemas.microsoft.com/office/word/2010/wordprocessingGroup" xmlns:wpi="http://schemas.microsoft.com/office/word/2010/wordprocessingInk" xmlns:wne="http://schemas.microsoft.com/office/word/2006/wordml" xmlns:wps="http://schemas.microsoft.com/office/word/2010/wordprocessingShape" mc:Ignorable="w14 w15 w16se wp14">
+<w:numbering xmlns:wpc="http://schemas.microsoft.com/office/word/2010/wordprocessingCanvas" xmlns:cx="http://schemas.microsoft.com/office/drawing/2014/chartex" xmlns:mc="http://schemas.openxmlformats.org/markup-compatibility/2006" xmlns:o="urn:schemas-microsoft-com:office:office" xmlns:r="http://schemas.openxmlformats.org/officeDocument/2006/relationships" xmlns:m="http://schemas.openxmlformats.org/officeDocument/2006/math" xmlns:v="urn:schemas-microsoft-com:vml" xmlns:wp14="http://schemas.microsoft.com/office/word/2010/wordprocessingDrawing" xmlns:wp="http://schemas.openxmlformats.org/drawingml/2006/wordprocessingDrawing" xmlns:w10="urn:schemas-microsoft-com:office:word" xmlns:w="http://schemas.openxmlformats.org/wordprocessingml/2006/main" xmlns:w14="http://schemas.microsoft.com/office/word/2010/wordml" xmlns:w15="http://schemas.microsoft.com/office/word/2012/wordml" xmlns:w16se="http://schemas.microsoft.com/office/word/2015/wordml/symex" xmlns:wpg="http://schemas.microsoft.com/office/word/2010/wordprocessingGroup" xmlns:wpi="http://schemas.microsoft.com/office/word/2010/wordprocessingInk" xmlns:wne="http://schemas.microsoft.com/office/word/2006/wordml" xmlns:wps="http://schemas.microsoft.com/office/word/2010/wordprocessingShape" mc:Ignorable="w14 w15 w16se wp14">
   <w:abstractNum w:abstractNumId="0" w15:restartNumberingAfterBreak="0">
     <w:nsid w:val="01A42CE0"/>
     <w:multiLevelType w:val="hybridMultilevel"/>
@@ -9173,7 +9158,7 @@
         <w:rFonts w:ascii="Times New Roman" w:eastAsiaTheme="minorHAnsi" w:hAnsi="Times New Roman" w:cs="Times New Roman" w:hint="default"/>
       </w:rPr>
     </w:lvl>
-    <w:lvl w:ilvl="1" w:tplc="04190003" w:tentative="1">
+    <w:lvl w:ilvl="1" w:tplc="04190003">
       <w:start w:val="1"/>
       <w:numFmt w:val="bullet"/>
       <w:lvlText w:val="o"/>
@@ -15510,7 +15495,7 @@
 </file>
 
 <file path=customXml/itemProps1.xml><?xml version="1.0" encoding="utf-8"?>
-<ds:datastoreItem xmlns:ds="http://schemas.openxmlformats.org/officeDocument/2006/customXml" ds:itemID="{A3D18046-B069-4FB9-AD17-01B607BEDDB3}">
+<ds:datastoreItem xmlns:ds="http://schemas.openxmlformats.org/officeDocument/2006/customXml" ds:itemID="{51E7F88D-7B81-4A50-B5A1-A312BFA4DEA3}">
   <ds:schemaRefs>
     <ds:schemaRef ds:uri="http://schemas.openxmlformats.org/officeDocument/2006/bibliography"/>
   </ds:schemaRefs>

</xml_diff>